<commit_message>
saving first viable version
</commit_message>
<xml_diff>
--- a/plan.docx
+++ b/plan.docx
@@ -58,6 +58,179 @@
     </w:p>
     <w:p>
       <w:pPr>
+        <w:rPr>
+          <w:lang w:val="en-US"/>
+        </w:rPr>
+      </w:pPr>
+      <w:r>
+        <w:rPr>
+          <w:lang w:val="en-US"/>
+        </w:rPr>
+        <w:t xml:space="preserve">Function </w:t>
+      </w:r>
+      <w:proofErr w:type="gramStart"/>
+      <w:r>
+        <w:rPr>
+          <w:lang w:val="en-US"/>
+        </w:rPr>
+        <w:t>display</w:t>
+      </w:r>
+      <w:r>
+        <w:rPr>
+          <w:lang w:val="en-US"/>
+        </w:rPr>
+        <w:t>(</w:t>
+      </w:r>
+      <w:proofErr w:type="spellStart"/>
+      <w:proofErr w:type="gramEnd"/>
+      <w:r>
+        <w:rPr>
+          <w:lang w:val="en-US"/>
+        </w:rPr>
+        <w:t>u.a.</w:t>
+      </w:r>
+      <w:r>
+        <w:rPr>
+          <w:lang w:val="en-US"/>
+        </w:rPr>
+        <w:t>param</w:t>
+      </w:r>
+      <w:proofErr w:type="spellEnd"/>
+      <w:r>
+        <w:rPr>
+          <w:lang w:val="en-US"/>
+        </w:rPr>
+        <w:t xml:space="preserve"> div) in der </w:t>
+      </w:r>
+      <w:proofErr w:type="spellStart"/>
+      <w:r>
+        <w:rPr>
+          <w:lang w:val="en-US"/>
+        </w:rPr>
+        <w:t>methode</w:t>
+      </w:r>
+      <w:proofErr w:type="spellEnd"/>
+    </w:p>
+    <w:p>
+      <w:pPr>
+        <w:rPr>
+          <w:lang w:val="en-US"/>
+        </w:rPr>
+      </w:pPr>
+      <w:r>
+        <w:rPr>
+          <w:lang w:val="en-US"/>
+        </w:rPr>
+        <w:t xml:space="preserve">Creation </w:t>
+      </w:r>
+      <w:proofErr w:type="spellStart"/>
+      <w:proofErr w:type="gramStart"/>
+      <w:r>
+        <w:rPr>
+          <w:lang w:val="en-US"/>
+        </w:rPr>
+        <w:t>ausserhalb</w:t>
+      </w:r>
+      <w:proofErr w:type="spellEnd"/>
+      <w:r>
+        <w:rPr>
+          <w:lang w:val="en-US"/>
+        </w:rPr>
+        <w:t>(</w:t>
+      </w:r>
+      <w:proofErr w:type="spellStart"/>
+      <w:proofErr w:type="gramEnd"/>
+      <w:r>
+        <w:rPr>
+          <w:lang w:val="en-US"/>
+        </w:rPr>
+        <w:t>u.a.</w:t>
+      </w:r>
+      <w:r>
+        <w:rPr>
+          <w:lang w:val="en-US"/>
+        </w:rPr>
+        <w:t>objectlist</w:t>
+      </w:r>
+      <w:proofErr w:type="spellEnd"/>
+      <w:r>
+        <w:rPr>
+          <w:lang w:val="en-US"/>
+        </w:rPr>
+        <w:t xml:space="preserve">, </w:t>
+      </w:r>
+      <w:proofErr w:type="spellStart"/>
+      <w:r>
+        <w:rPr>
+          <w:lang w:val="en-US"/>
+        </w:rPr>
+        <w:t>elemente</w:t>
+      </w:r>
+      <w:proofErr w:type="spellEnd"/>
+      <w:r>
+        <w:rPr>
+          <w:lang w:val="en-US"/>
+        </w:rPr>
+        <w:t xml:space="preserve"> Achtung </w:t>
+      </w:r>
+      <w:proofErr w:type="spellStart"/>
+      <w:r>
+        <w:rPr>
+          <w:lang w:val="en-US"/>
+        </w:rPr>
+        <w:t>ein</w:t>
+      </w:r>
+      <w:proofErr w:type="spellEnd"/>
+      <w:r>
+        <w:rPr>
+          <w:lang w:val="en-US"/>
+        </w:rPr>
+        <w:t xml:space="preserve"> </w:t>
+      </w:r>
+      <w:proofErr w:type="spellStart"/>
+      <w:r>
+        <w:rPr>
+          <w:lang w:val="en-US"/>
+        </w:rPr>
+        <w:t>paaar</w:t>
+      </w:r>
+      <w:proofErr w:type="spellEnd"/>
+      <w:r>
+        <w:rPr>
+          <w:lang w:val="en-US"/>
+        </w:rPr>
+        <w:t xml:space="preserve"> </w:t>
+      </w:r>
+      <w:proofErr w:type="spellStart"/>
+      <w:r>
+        <w:rPr>
+          <w:lang w:val="en-US"/>
+        </w:rPr>
+        <w:t>sollten</w:t>
+      </w:r>
+      <w:proofErr w:type="spellEnd"/>
+      <w:r>
+        <w:rPr>
+          <w:lang w:val="en-US"/>
+        </w:rPr>
+        <w:t xml:space="preserve"> optional sein</w:t>
+      </w:r>
+      <w:r>
+        <w:rPr>
+          <w:lang w:val="en-US"/>
+        </w:rPr>
+        <w:t>)</w:t>
+      </w:r>
+    </w:p>
+    <w:p>
+      <w:pPr>
+        <w:rPr>
+          <w:lang w:val="en-US"/>
+        </w:rPr>
+      </w:pPr>
+    </w:p>
+    <w:p>
+      <w:pPr>
         <w:ind w:firstLine="720"/>
         <w:rPr>
           <w:lang w:val="en-US"/>
@@ -87,7 +260,19 @@
           <w:lang w:val="en-US"/>
         </w:rPr>
         <w:tab/>
-        <w:t>Super name address</w:t>
+      </w:r>
+      <w:r>
+        <w:rPr>
+          <w:highlight w:val="yellow"/>
+          <w:lang w:val="en-US"/>
+        </w:rPr>
+        <w:t>Super</w:t>
+      </w:r>
+      <w:r>
+        <w:rPr>
+          <w:lang w:val="en-US"/>
+        </w:rPr>
+        <w:t xml:space="preserve"> name address</w:t>
       </w:r>
     </w:p>
     <w:p>
@@ -217,7 +402,19 @@
           <w:lang w:val="en-US"/>
         </w:rPr>
         <w:tab/>
-        <w:t>Super name address</w:t>
+      </w:r>
+      <w:r>
+        <w:rPr>
+          <w:highlight w:val="yellow"/>
+          <w:lang w:val="en-US"/>
+        </w:rPr>
+        <w:t>Super</w:t>
+      </w:r>
+      <w:r>
+        <w:rPr>
+          <w:lang w:val="en-US"/>
+        </w:rPr>
+        <w:t xml:space="preserve"> name address</w:t>
       </w:r>
     </w:p>
     <w:p>
@@ -393,19 +590,7 @@
           <w:rPr>
             <w:rStyle w:val="Hyperlink"/>
           </w:rPr>
-          <w:t>https://www.wien.info/en/sightseeing/sights/st-st</w:t>
-        </w:r>
-        <w:r>
-          <w:rPr>
-            <w:rStyle w:val="Hyperlink"/>
-          </w:rPr>
-          <w:t>e</w:t>
-        </w:r>
-        <w:r>
-          <w:rPr>
-            <w:rStyle w:val="Hyperlink"/>
-          </w:rPr>
-          <w:t>phens-cathedral</w:t>
+          <w:t>https://www.wien.info/en/sightseeing/sights/st-stephens-cathedral</w:t>
         </w:r>
       </w:hyperlink>
     </w:p>
@@ -532,61 +717,53 @@
     <w:p>
       <w:pPr>
         <w:rPr>
-          <w:lang w:val="en-US"/>
+          <w:lang w:val="fr-FR"/>
+        </w:rPr>
+      </w:pPr>
+      <w:r>
+        <w:rPr>
+          <w:lang w:val="fr-FR"/>
+        </w:rPr>
+        <w:t>Schönbrunn Palace</w:t>
+      </w:r>
+    </w:p>
+    <w:p>
+      <w:pPr>
+        <w:rPr>
+          <w:lang w:val="fr-FR"/>
         </w:rPr>
       </w:pPr>
       <w:proofErr w:type="spellStart"/>
       <w:r>
         <w:rPr>
-          <w:lang w:val="en-US"/>
-        </w:rPr>
-        <w:t>Schönbrunn</w:t>
+          <w:lang w:val="fr-FR"/>
+        </w:rPr>
+        <w:t>Schönbrunner</w:t>
       </w:r>
       <w:proofErr w:type="spellEnd"/>
       <w:r>
         <w:rPr>
-          <w:lang w:val="en-US"/>
-        </w:rPr>
-        <w:t xml:space="preserve"> Palace</w:t>
-      </w:r>
-    </w:p>
-    <w:p>
-      <w:pPr>
-        <w:rPr>
-          <w:lang w:val="en-US"/>
-        </w:rPr>
-      </w:pPr>
+          <w:lang w:val="fr-FR"/>
+        </w:rPr>
+        <w:t xml:space="preserve"> </w:t>
+      </w:r>
       <w:proofErr w:type="spellStart"/>
       <w:r>
         <w:rPr>
           <w:lang w:val="fr-FR"/>
         </w:rPr>
-        <w:t>Schönbrunner</w:t>
+        <w:t>Schlossstraße</w:t>
       </w:r>
       <w:proofErr w:type="spellEnd"/>
       <w:r>
         <w:rPr>
           <w:lang w:val="fr-FR"/>
         </w:rPr>
-        <w:t xml:space="preserve"> </w:t>
-      </w:r>
-      <w:proofErr w:type="spellStart"/>
+        <w:t>, 1130 </w:t>
+      </w:r>
       <w:r>
         <w:rPr>
           <w:lang w:val="fr-FR"/>
-        </w:rPr>
-        <w:t>Schlossstraße</w:t>
-      </w:r>
-      <w:proofErr w:type="spellEnd"/>
-      <w:r>
-        <w:rPr>
-          <w:lang w:val="fr-FR"/>
-        </w:rPr>
-        <w:t>, 1130 </w:t>
-      </w:r>
-      <w:r>
-        <w:rPr>
-          <w:lang w:val="en-US"/>
         </w:rPr>
         <w:t>Vienna</w:t>
       </w:r>
@@ -633,7 +810,7 @@
     <w:p>
       <w:pPr>
         <w:rPr>
-          <w:lang w:val="en-US"/>
+          <w:lang w:val="fr-FR"/>
         </w:rPr>
       </w:pPr>
       <w:proofErr w:type="spellStart"/>
@@ -652,7 +829,7 @@
       </w:r>
       <w:r>
         <w:rPr>
-          <w:lang w:val="en-US"/>
+          <w:lang w:val="fr-FR"/>
         </w:rPr>
         <w:t>Vienna</w:t>
       </w:r>
@@ -883,8 +1060,540 @@
         <w:t>01 9962143</w:t>
       </w:r>
     </w:p>
-    <w:p>
-      <w:r>
+    <w:p/>
+    <w:p/>
+    <w:p>
+      <w:pPr>
+        <w:pStyle w:val="mt0"/>
+        <w:shd w:val="clear" w:color="auto" w:fill="FFFFFF"/>
+        <w:spacing w:before="0" w:beforeAutospacing="0" w:after="192" w:afterAutospacing="0"/>
+        <w:rPr>
+          <w:rFonts w:asciiTheme="minorHAnsi" w:hAnsiTheme="minorHAnsi" w:cstheme="minorHAnsi"/>
+          <w:lang w:val="en-US"/>
+        </w:rPr>
+      </w:pPr>
+      <w:r>
+        <w:rPr>
+          <w:rFonts w:asciiTheme="minorHAnsi" w:hAnsiTheme="minorHAnsi" w:cstheme="minorHAnsi"/>
+          <w:lang w:val="en-US"/>
+        </w:rPr>
+        <w:lastRenderedPageBreak/>
+        <w:t>MISS SAIGON </w:t>
+      </w:r>
+    </w:p>
+    <w:p>
+      <w:pPr>
+        <w:pStyle w:val="mt0"/>
+        <w:shd w:val="clear" w:color="auto" w:fill="FFFFFF"/>
+        <w:spacing w:before="0" w:beforeAutospacing="0" w:after="192" w:afterAutospacing="0"/>
+        <w:rPr>
+          <w:rFonts w:asciiTheme="minorHAnsi" w:hAnsiTheme="minorHAnsi" w:cstheme="minorHAnsi"/>
+          <w:color w:val="333333"/>
+          <w:lang w:val="en-US"/>
+        </w:rPr>
+      </w:pPr>
+      <w:hyperlink r:id="rId8" w:tooltip="Raimund Theater - Infos" w:history="1">
+        <w:proofErr w:type="spellStart"/>
+        <w:r>
+          <w:rPr>
+            <w:rFonts w:asciiTheme="minorHAnsi" w:hAnsiTheme="minorHAnsi" w:cstheme="minorHAnsi"/>
+            <w:color w:val="333333"/>
+            <w:lang w:val="en-US"/>
+          </w:rPr>
+          <w:t>Raimund</w:t>
+        </w:r>
+        <w:proofErr w:type="spellEnd"/>
+        <w:r>
+          <w:rPr>
+            <w:rFonts w:asciiTheme="minorHAnsi" w:hAnsiTheme="minorHAnsi" w:cstheme="minorHAnsi"/>
+            <w:color w:val="333333"/>
+            <w:lang w:val="en-US"/>
+          </w:rPr>
+          <w:t xml:space="preserve"> Theater</w:t>
+        </w:r>
+      </w:hyperlink>
+      <w:r>
+        <w:rPr>
+          <w:rFonts w:asciiTheme="minorHAnsi" w:hAnsiTheme="minorHAnsi" w:cstheme="minorHAnsi"/>
+          <w:color w:val="333333"/>
+          <w:lang w:val="en-US"/>
+        </w:rPr>
+        <w:t xml:space="preserve"> - </w:t>
+      </w:r>
+      <w:proofErr w:type="spellStart"/>
+      <w:r>
+        <w:rPr>
+          <w:rFonts w:asciiTheme="minorHAnsi" w:hAnsiTheme="minorHAnsi" w:cstheme="minorHAnsi"/>
+          <w:color w:val="333333"/>
+          <w:lang w:val="en-US"/>
+        </w:rPr>
+        <w:t>Wallgasse</w:t>
+      </w:r>
+      <w:proofErr w:type="spellEnd"/>
+      <w:r>
+        <w:rPr>
+          <w:rFonts w:asciiTheme="minorHAnsi" w:hAnsiTheme="minorHAnsi" w:cstheme="minorHAnsi"/>
+          <w:color w:val="333333"/>
+          <w:lang w:val="en-US"/>
+        </w:rPr>
+        <w:t xml:space="preserve"> 18-20, 1060 Wien</w:t>
+      </w:r>
+    </w:p>
+    <w:p>
+      <w:pPr>
+        <w:pStyle w:val="mt0"/>
+        <w:shd w:val="clear" w:color="auto" w:fill="FFFFFF"/>
+        <w:spacing w:before="0" w:beforeAutospacing="0" w:after="192" w:afterAutospacing="0"/>
+        <w:rPr>
+          <w:rFonts w:asciiTheme="minorHAnsi" w:hAnsiTheme="minorHAnsi" w:cstheme="minorHAnsi"/>
+          <w:color w:val="333333"/>
+          <w:lang w:val="fr-FR"/>
+        </w:rPr>
+      </w:pPr>
+      <w:r>
+        <w:rPr>
+          <w:rFonts w:asciiTheme="minorHAnsi" w:hAnsiTheme="minorHAnsi" w:cstheme="minorHAnsi"/>
+          <w:color w:val="333333"/>
+          <w:lang w:val="fr-FR"/>
+        </w:rPr>
+        <w:t>17.09.2020</w:t>
+      </w:r>
+    </w:p>
+    <w:p>
+      <w:pPr>
+        <w:pStyle w:val="mt0"/>
+        <w:shd w:val="clear" w:color="auto" w:fill="FFFFFF"/>
+        <w:spacing w:before="0" w:beforeAutospacing="0" w:after="192" w:afterAutospacing="0"/>
+        <w:rPr>
+          <w:rFonts w:asciiTheme="minorHAnsi" w:hAnsiTheme="minorHAnsi" w:cstheme="minorHAnsi"/>
+          <w:color w:val="333333"/>
+          <w:lang w:val="fr-FR"/>
+        </w:rPr>
+      </w:pPr>
+      <w:r>
+        <w:rPr>
+          <w:rFonts w:asciiTheme="minorHAnsi" w:hAnsiTheme="minorHAnsi" w:cstheme="minorHAnsi"/>
+          <w:color w:val="333333"/>
+          <w:lang w:val="fr-FR"/>
+        </w:rPr>
+        <w:t>19h30</w:t>
+      </w:r>
+    </w:p>
+    <w:p>
+      <w:pPr>
+        <w:pStyle w:val="mt0"/>
+        <w:shd w:val="clear" w:color="auto" w:fill="FFFFFF"/>
+        <w:spacing w:before="0" w:beforeAutospacing="0" w:after="192" w:afterAutospacing="0"/>
+        <w:rPr>
+          <w:rFonts w:asciiTheme="minorHAnsi" w:hAnsiTheme="minorHAnsi" w:cstheme="minorHAnsi"/>
+          <w:color w:val="333333"/>
+          <w:lang w:val="fr-FR"/>
+        </w:rPr>
+      </w:pPr>
+      <w:r>
+        <w:rPr>
+          <w:rFonts w:asciiTheme="minorHAnsi" w:hAnsiTheme="minorHAnsi" w:cstheme="minorHAnsi"/>
+          <w:color w:val="333333"/>
+          <w:lang w:val="fr-FR"/>
+        </w:rPr>
+        <w:t>Ab 20 euros</w:t>
+      </w:r>
+    </w:p>
+    <w:p>
+      <w:pPr>
+        <w:pStyle w:val="mt0"/>
+        <w:shd w:val="clear" w:color="auto" w:fill="FFFFFF"/>
+        <w:spacing w:before="0" w:beforeAutospacing="0" w:after="192" w:afterAutospacing="0"/>
+        <w:rPr>
+          <w:rFonts w:asciiTheme="minorHAnsi" w:hAnsiTheme="minorHAnsi" w:cstheme="minorHAnsi"/>
+          <w:color w:val="333333"/>
+          <w:lang w:val="fr-FR"/>
+        </w:rPr>
+      </w:pPr>
+    </w:p>
+    <w:p>
+      <w:pPr>
+        <w:pStyle w:val="mt0"/>
+        <w:shd w:val="clear" w:color="auto" w:fill="FFFFFF"/>
+        <w:spacing w:before="0" w:beforeAutospacing="0" w:after="192" w:afterAutospacing="0"/>
+        <w:rPr>
+          <w:rFonts w:asciiTheme="minorHAnsi" w:hAnsiTheme="minorHAnsi" w:cstheme="minorHAnsi"/>
+          <w:color w:val="333333"/>
+          <w:lang w:val="fr-FR"/>
+        </w:rPr>
+      </w:pPr>
+      <w:proofErr w:type="spellStart"/>
+      <w:r>
+        <w:rPr>
+          <w:rFonts w:asciiTheme="minorHAnsi" w:hAnsiTheme="minorHAnsi" w:cstheme="minorHAnsi"/>
+          <w:color w:val="333333"/>
+          <w:lang w:val="fr-FR"/>
+        </w:rPr>
+        <w:t>Jazzfest</w:t>
+      </w:r>
+      <w:proofErr w:type="spellEnd"/>
+      <w:r>
+        <w:rPr>
+          <w:rFonts w:asciiTheme="minorHAnsi" w:hAnsiTheme="minorHAnsi" w:cstheme="minorHAnsi"/>
+          <w:color w:val="333333"/>
+          <w:lang w:val="fr-FR"/>
+        </w:rPr>
+        <w:t xml:space="preserve"> </w:t>
+      </w:r>
+      <w:proofErr w:type="gramStart"/>
+      <w:r>
+        <w:rPr>
+          <w:rFonts w:asciiTheme="minorHAnsi" w:hAnsiTheme="minorHAnsi" w:cstheme="minorHAnsi"/>
+          <w:color w:val="333333"/>
+          <w:lang w:val="fr-FR"/>
+        </w:rPr>
+        <w:t>-  </w:t>
+      </w:r>
+      <w:r>
+        <w:rPr>
+          <w:rFonts w:asciiTheme="minorHAnsi" w:hAnsiTheme="minorHAnsi" w:cstheme="minorHAnsi"/>
+          <w:lang w:val="fr-FR"/>
+        </w:rPr>
+        <w:t>Paolo</w:t>
+      </w:r>
+      <w:proofErr w:type="gramEnd"/>
+      <w:r>
+        <w:rPr>
+          <w:rFonts w:asciiTheme="minorHAnsi" w:hAnsiTheme="minorHAnsi" w:cstheme="minorHAnsi"/>
+          <w:lang w:val="fr-FR"/>
+        </w:rPr>
+        <w:t xml:space="preserve"> Conte</w:t>
+      </w:r>
+      <w:r>
+        <w:rPr>
+          <w:rFonts w:asciiTheme="minorHAnsi" w:hAnsiTheme="minorHAnsi" w:cstheme="minorHAnsi"/>
+          <w:color w:val="333333"/>
+          <w:lang w:val="fr-FR"/>
+        </w:rPr>
+        <w:t> </w:t>
+      </w:r>
+    </w:p>
+    <w:p>
+      <w:pPr>
+        <w:pStyle w:val="mt0"/>
+        <w:shd w:val="clear" w:color="auto" w:fill="FFFFFF"/>
+        <w:spacing w:before="0" w:beforeAutospacing="0" w:after="192" w:afterAutospacing="0"/>
+        <w:rPr>
+          <w:rFonts w:asciiTheme="minorHAnsi" w:hAnsiTheme="minorHAnsi" w:cstheme="minorHAnsi"/>
+          <w:color w:val="333333"/>
+          <w:lang w:val="fr-FR"/>
+        </w:rPr>
+      </w:pPr>
+      <w:r>
+        <w:rPr>
+          <w:rFonts w:asciiTheme="minorHAnsi" w:hAnsiTheme="minorHAnsi" w:cstheme="minorHAnsi"/>
+          <w:color w:val="333333"/>
+          <w:lang w:val="fr-FR"/>
+        </w:rPr>
+        <w:t>3. Juli 2020</w:t>
+      </w:r>
+    </w:p>
+    <w:p>
+      <w:pPr>
+        <w:pStyle w:val="mt0"/>
+        <w:shd w:val="clear" w:color="auto" w:fill="FFFFFF"/>
+        <w:spacing w:before="0" w:beforeAutospacing="0" w:after="192" w:afterAutospacing="0"/>
+        <w:rPr>
+          <w:rFonts w:asciiTheme="minorHAnsi" w:hAnsiTheme="minorHAnsi" w:cstheme="minorHAnsi"/>
+          <w:color w:val="333333"/>
+          <w:lang w:val="en-US"/>
+        </w:rPr>
+      </w:pPr>
+      <w:hyperlink r:id="rId9" w:tooltip="Wiener Staatsoper - Infos" w:history="1">
+        <w:r>
+          <w:rPr>
+            <w:rFonts w:asciiTheme="minorHAnsi" w:hAnsiTheme="minorHAnsi" w:cstheme="minorHAnsi"/>
+            <w:lang w:val="en-US"/>
+          </w:rPr>
+          <w:t xml:space="preserve">Wiener </w:t>
+        </w:r>
+        <w:proofErr w:type="spellStart"/>
+        <w:r>
+          <w:rPr>
+            <w:rFonts w:asciiTheme="minorHAnsi" w:hAnsiTheme="minorHAnsi" w:cstheme="minorHAnsi"/>
+            <w:lang w:val="en-US"/>
+          </w:rPr>
+          <w:t>Staatsoper</w:t>
+        </w:r>
+        <w:proofErr w:type="spellEnd"/>
+      </w:hyperlink>
+      <w:r>
+        <w:rPr>
+          <w:rFonts w:asciiTheme="minorHAnsi" w:hAnsiTheme="minorHAnsi" w:cstheme="minorHAnsi"/>
+          <w:color w:val="333333"/>
+          <w:lang w:val="en-US"/>
+        </w:rPr>
+        <w:t xml:space="preserve"> - </w:t>
+      </w:r>
+      <w:proofErr w:type="spellStart"/>
+      <w:r>
+        <w:rPr>
+          <w:rFonts w:asciiTheme="minorHAnsi" w:hAnsiTheme="minorHAnsi" w:cstheme="minorHAnsi"/>
+          <w:color w:val="333333"/>
+          <w:lang w:val="en-US"/>
+        </w:rPr>
+        <w:t>Opernring</w:t>
+      </w:r>
+      <w:proofErr w:type="spellEnd"/>
+      <w:r>
+        <w:rPr>
+          <w:rFonts w:asciiTheme="minorHAnsi" w:hAnsiTheme="minorHAnsi" w:cstheme="minorHAnsi"/>
+          <w:color w:val="333333"/>
+          <w:lang w:val="en-US"/>
+        </w:rPr>
+        <w:t xml:space="preserve"> 2, 1010 Wien</w:t>
+      </w:r>
+    </w:p>
+    <w:p>
+      <w:pPr>
+        <w:pStyle w:val="mt0"/>
+        <w:shd w:val="clear" w:color="auto" w:fill="FFFFFF"/>
+        <w:spacing w:before="0" w:beforeAutospacing="0" w:after="192" w:afterAutospacing="0"/>
+        <w:rPr>
+          <w:rFonts w:asciiTheme="minorHAnsi" w:hAnsiTheme="minorHAnsi" w:cstheme="minorHAnsi"/>
+          <w:color w:val="333333"/>
+          <w:lang w:val="en-US"/>
+        </w:rPr>
+      </w:pPr>
+      <w:r>
+        <w:rPr>
+          <w:rFonts w:asciiTheme="minorHAnsi" w:hAnsiTheme="minorHAnsi" w:cstheme="minorHAnsi"/>
+          <w:color w:val="333333"/>
+          <w:lang w:val="en-US"/>
+        </w:rPr>
+        <w:t>19h30</w:t>
+      </w:r>
+    </w:p>
+    <w:p>
+      <w:pPr>
+        <w:pStyle w:val="mt0"/>
+        <w:shd w:val="clear" w:color="auto" w:fill="FFFFFF"/>
+        <w:spacing w:before="0" w:beforeAutospacing="0" w:after="192" w:afterAutospacing="0"/>
+        <w:rPr>
+          <w:rFonts w:asciiTheme="minorHAnsi" w:hAnsiTheme="minorHAnsi" w:cstheme="minorHAnsi"/>
+          <w:color w:val="333333"/>
+          <w:lang w:val="en-US"/>
+        </w:rPr>
+      </w:pPr>
+      <w:r>
+        <w:rPr>
+          <w:rFonts w:asciiTheme="minorHAnsi" w:hAnsiTheme="minorHAnsi" w:cstheme="minorHAnsi"/>
+          <w:color w:val="333333"/>
+          <w:lang w:val="en-US"/>
+        </w:rPr>
+        <w:t>33 EUR</w:t>
+      </w:r>
+    </w:p>
+    <w:p>
+      <w:pPr>
+        <w:pStyle w:val="mt0"/>
+        <w:shd w:val="clear" w:color="auto" w:fill="FFFFFF"/>
+        <w:spacing w:before="0" w:beforeAutospacing="0" w:after="192" w:afterAutospacing="0"/>
+        <w:rPr>
+          <w:rFonts w:asciiTheme="minorHAnsi" w:hAnsiTheme="minorHAnsi" w:cstheme="minorHAnsi"/>
+          <w:color w:val="333333"/>
+          <w:lang w:val="en-US"/>
+        </w:rPr>
+      </w:pPr>
+    </w:p>
+    <w:p>
+      <w:pPr>
+        <w:pStyle w:val="mt0"/>
+        <w:shd w:val="clear" w:color="auto" w:fill="FFFFFF"/>
+        <w:spacing w:before="0" w:beforeAutospacing="0" w:after="192" w:afterAutospacing="0"/>
+        <w:rPr>
+          <w:rFonts w:asciiTheme="minorHAnsi" w:hAnsiTheme="minorHAnsi" w:cstheme="minorHAnsi"/>
+          <w:color w:val="333333"/>
+          <w:lang w:val="en-US"/>
+        </w:rPr>
+      </w:pPr>
+    </w:p>
+    <w:p>
+      <w:pPr>
+        <w:pStyle w:val="mt0"/>
+        <w:shd w:val="clear" w:color="auto" w:fill="FFFFFF"/>
+        <w:spacing w:before="0" w:beforeAutospacing="0" w:after="192" w:afterAutospacing="0"/>
+        <w:rPr>
+          <w:rFonts w:asciiTheme="minorHAnsi" w:hAnsiTheme="minorHAnsi" w:cstheme="minorHAnsi"/>
+          <w:lang w:val="en-US"/>
+        </w:rPr>
+      </w:pPr>
+      <w:r>
+        <w:rPr>
+          <w:rFonts w:asciiTheme="minorHAnsi" w:hAnsiTheme="minorHAnsi" w:cstheme="minorHAnsi"/>
+          <w:lang w:val="en-US"/>
+        </w:rPr>
+        <w:t>Holiday on Ice</w:t>
+      </w:r>
+      <w:r>
+        <w:rPr>
+          <w:rFonts w:asciiTheme="minorHAnsi" w:hAnsiTheme="minorHAnsi" w:cstheme="minorHAnsi"/>
+          <w:color w:val="333333"/>
+          <w:lang w:val="en-US"/>
+        </w:rPr>
+        <w:t> Show </w:t>
+      </w:r>
+      <w:r>
+        <w:rPr>
+          <w:rFonts w:asciiTheme="minorHAnsi" w:hAnsiTheme="minorHAnsi" w:cstheme="minorHAnsi"/>
+          <w:lang w:val="en-US"/>
+        </w:rPr>
+        <w:t>SUPERNOVA</w:t>
+      </w:r>
+    </w:p>
+    <w:p>
+      <w:pPr>
+        <w:pStyle w:val="mt0"/>
+        <w:shd w:val="clear" w:color="auto" w:fill="FFFFFF"/>
+        <w:spacing w:before="0" w:beforeAutospacing="0" w:after="192" w:afterAutospacing="0"/>
+        <w:rPr>
+          <w:rFonts w:asciiTheme="minorHAnsi" w:hAnsiTheme="minorHAnsi" w:cstheme="minorHAnsi"/>
+          <w:color w:val="333333"/>
+          <w:lang w:val="en-US"/>
+        </w:rPr>
+      </w:pPr>
+      <w:hyperlink r:id="rId10" w:tooltip="Wiener Stadthalle - Halle D - Infos" w:history="1">
+        <w:r>
+          <w:rPr>
+            <w:rFonts w:asciiTheme="minorHAnsi" w:hAnsiTheme="minorHAnsi" w:cstheme="minorHAnsi"/>
+            <w:lang w:val="en-US"/>
+          </w:rPr>
+          <w:t xml:space="preserve">Wiener </w:t>
+        </w:r>
+        <w:proofErr w:type="spellStart"/>
+        <w:r>
+          <w:rPr>
+            <w:rFonts w:asciiTheme="minorHAnsi" w:hAnsiTheme="minorHAnsi" w:cstheme="minorHAnsi"/>
+            <w:lang w:val="en-US"/>
+          </w:rPr>
+          <w:t>Stadthalle</w:t>
+        </w:r>
+        <w:proofErr w:type="spellEnd"/>
+        <w:r>
+          <w:rPr>
+            <w:rFonts w:asciiTheme="minorHAnsi" w:hAnsiTheme="minorHAnsi" w:cstheme="minorHAnsi"/>
+            <w:lang w:val="en-US"/>
+          </w:rPr>
+          <w:t xml:space="preserve"> - Halle D</w:t>
+        </w:r>
+      </w:hyperlink>
+      <w:r>
+        <w:rPr>
+          <w:rFonts w:asciiTheme="minorHAnsi" w:hAnsiTheme="minorHAnsi" w:cstheme="minorHAnsi"/>
+          <w:color w:val="333333"/>
+          <w:lang w:val="en-US"/>
+        </w:rPr>
+        <w:t xml:space="preserve"> - Roland Rainer Platz 1, 1150 Wien</w:t>
+      </w:r>
+    </w:p>
+    <w:p>
+      <w:pPr>
+        <w:pStyle w:val="mt0"/>
+        <w:shd w:val="clear" w:color="auto" w:fill="FFFFFF"/>
+        <w:spacing w:before="0" w:beforeAutospacing="0" w:after="192" w:afterAutospacing="0"/>
+        <w:rPr>
+          <w:rFonts w:asciiTheme="minorHAnsi" w:hAnsiTheme="minorHAnsi" w:cstheme="minorHAnsi"/>
+          <w:color w:val="333333"/>
+          <w:lang w:val="en-US"/>
+        </w:rPr>
+      </w:pPr>
+    </w:p>
+    <w:p>
+      <w:pPr>
+        <w:pStyle w:val="mt0"/>
+        <w:shd w:val="clear" w:color="auto" w:fill="FFFFFF"/>
+        <w:spacing w:before="0" w:beforeAutospacing="0" w:after="192" w:afterAutospacing="0"/>
+        <w:rPr>
+          <w:rFonts w:asciiTheme="minorHAnsi" w:hAnsiTheme="minorHAnsi" w:cstheme="minorHAnsi"/>
+          <w:color w:val="333333"/>
+          <w:lang w:val="en-US"/>
+        </w:rPr>
+      </w:pPr>
+      <w:r>
+        <w:rPr>
+          <w:rFonts w:asciiTheme="minorHAnsi" w:hAnsiTheme="minorHAnsi" w:cstheme="minorHAnsi"/>
+          <w:color w:val="333333"/>
+          <w:lang w:val="en-US"/>
+        </w:rPr>
+        <w:t>23.01.2021</w:t>
+      </w:r>
+    </w:p>
+    <w:p>
+      <w:pPr>
+        <w:pStyle w:val="mt0"/>
+        <w:shd w:val="clear" w:color="auto" w:fill="FFFFFF"/>
+        <w:spacing w:before="0" w:beforeAutospacing="0" w:after="192" w:afterAutospacing="0"/>
+        <w:rPr>
+          <w:rFonts w:asciiTheme="minorHAnsi" w:hAnsiTheme="minorHAnsi" w:cstheme="minorHAnsi"/>
+          <w:color w:val="333333"/>
+          <w:lang w:val="en-US"/>
+        </w:rPr>
+      </w:pPr>
+      <w:r>
+        <w:rPr>
+          <w:rFonts w:asciiTheme="minorHAnsi" w:hAnsiTheme="minorHAnsi" w:cstheme="minorHAnsi"/>
+          <w:color w:val="333333"/>
+          <w:lang w:val="en-US"/>
+        </w:rPr>
+        <w:t>11h</w:t>
+      </w:r>
+    </w:p>
+    <w:p>
+      <w:pPr>
+        <w:pStyle w:val="mt0"/>
+        <w:shd w:val="clear" w:color="auto" w:fill="FFFFFF"/>
+        <w:spacing w:before="0" w:beforeAutospacing="0" w:after="192" w:afterAutospacing="0"/>
+        <w:rPr>
+          <w:rFonts w:asciiTheme="minorHAnsi" w:hAnsiTheme="minorHAnsi" w:cstheme="minorHAnsi"/>
+          <w:color w:val="333333"/>
+          <w:lang w:val="en-US"/>
+        </w:rPr>
+      </w:pPr>
+      <w:hyperlink r:id="rId11" w:history="1">
+        <w:r>
+          <w:rPr>
+            <w:rFonts w:asciiTheme="minorHAnsi" w:hAnsiTheme="minorHAnsi" w:cstheme="minorHAnsi"/>
+            <w:color w:val="333333"/>
+            <w:lang w:val="en-US"/>
+          </w:rPr>
+          <w:t> € 28,80</w:t>
+        </w:r>
+      </w:hyperlink>
+    </w:p>
+    <w:p>
+      <w:pPr>
+        <w:pStyle w:val="mt0"/>
+        <w:shd w:val="clear" w:color="auto" w:fill="FFFFFF"/>
+        <w:spacing w:before="0" w:beforeAutospacing="0" w:after="192" w:afterAutospacing="0"/>
+        <w:rPr>
+          <w:rFonts w:asciiTheme="minorHAnsi" w:hAnsiTheme="minorHAnsi" w:cstheme="minorHAnsi"/>
+          <w:color w:val="333333"/>
+          <w:lang w:val="en-US"/>
+        </w:rPr>
+      </w:pPr>
+    </w:p>
+    <w:p>
+      <w:pPr>
+        <w:pStyle w:val="mt0"/>
+        <w:shd w:val="clear" w:color="auto" w:fill="FFFFFF"/>
+        <w:spacing w:before="0" w:beforeAutospacing="0" w:after="192" w:afterAutospacing="0"/>
+        <w:rPr>
+          <w:rFonts w:asciiTheme="minorHAnsi" w:hAnsiTheme="minorHAnsi" w:cstheme="minorHAnsi"/>
+          <w:color w:val="333333"/>
+          <w:lang w:val="en-US"/>
+        </w:rPr>
+      </w:pPr>
+      <w:r>
+        <w:rPr>
+          <w:rFonts w:asciiTheme="minorHAnsi" w:hAnsiTheme="minorHAnsi" w:cstheme="minorHAnsi"/>
+          <w:color w:val="333333"/>
+          <w:lang w:val="en-US"/>
+        </w:rPr>
         <w:br w:type="page"/>
       </w:r>
     </w:p>
@@ -947,8 +1656,6 @@
           <w:lang w:val="en-US"/>
         </w:rPr>
       </w:pPr>
-      <w:bookmarkStart w:id="0" w:name="_GoBack"/>
-      <w:bookmarkEnd w:id="0"/>
     </w:p>
     <w:p>
       <w:pPr>
@@ -1051,7 +1758,7 @@
       <w:proofErr w:type="spellEnd"/>
     </w:p>
     <w:p>
-      <w:hyperlink r:id="rId8" w:history="1">
+      <w:hyperlink r:id="rId12" w:history="1">
         <w:r>
           <w:rPr>
             <w:rStyle w:val="Hyperlink"/>
@@ -1119,12 +1826,18 @@
       </w:pPr>
     </w:p>
     <w:p>
-      <w:hyperlink r:id="rId9" w:history="1">
+      <w:hyperlink r:id="rId13" w:history="1">
         <w:r>
           <w:rPr>
             <w:rStyle w:val="Hyperlink"/>
           </w:rPr>
-          <w:t>https://cutterandsquidge.com/</w:t>
+          <w:t>https://cutteran</w:t>
+        </w:r>
+        <w:r>
+          <w:rPr>
+            <w:rStyle w:val="Hyperlink"/>
+          </w:rPr>
+          <w:t>dsquidge.com/</w:t>
         </w:r>
       </w:hyperlink>
     </w:p>
@@ -1182,7 +1895,7 @@
       </w:r>
     </w:p>
     <w:p>
-      <w:hyperlink r:id="rId10" w:history="1">
+      <w:hyperlink r:id="rId14" w:history="1">
         <w:r>
           <w:rPr>
             <w:rStyle w:val="Hyperlink"/>
@@ -1261,7 +1974,7 @@
       </w:r>
     </w:p>
     <w:p>
-      <w:hyperlink r:id="rId11" w:history="1">
+      <w:hyperlink r:id="rId15" w:history="1">
         <w:r>
           <w:rPr>
             <w:rStyle w:val="Hyperlink"/>
@@ -1269,6 +1982,639 @@
           <w:t>http://www.waxyoconnors.co.uk/london</w:t>
         </w:r>
       </w:hyperlink>
+    </w:p>
+    <w:p/>
+    <w:p>
+      <w:pPr>
+        <w:rPr>
+          <w:rFonts w:ascii="Arial" w:hAnsi="Arial" w:cs="Arial"/>
+          <w:color w:val="222222"/>
+          <w:shd w:val="clear" w:color="auto" w:fill="FFFFFF"/>
+        </w:rPr>
+      </w:pPr>
+      <w:r>
+        <w:rPr>
+          <w:rFonts w:ascii="Arial" w:hAnsi="Arial" w:cs="Arial"/>
+          <w:color w:val="222222"/>
+          <w:shd w:val="clear" w:color="auto" w:fill="FFFFFF"/>
+        </w:rPr>
+        <w:br w:type="page"/>
+      </w:r>
+    </w:p>
+    <w:p>
+      <w:pPr>
+        <w:rPr>
+          <w:rFonts w:ascii="Arial" w:hAnsi="Arial" w:cs="Arial"/>
+          <w:color w:val="222222"/>
+          <w:shd w:val="clear" w:color="auto" w:fill="FFFFFF"/>
+        </w:rPr>
+      </w:pPr>
+      <w:r>
+        <w:rPr>
+          <w:rFonts w:ascii="Arial" w:hAnsi="Arial" w:cs="Arial"/>
+          <w:color w:val="222222"/>
+          <w:shd w:val="clear" w:color="auto" w:fill="FFFFFF"/>
+        </w:rPr>
+        <w:lastRenderedPageBreak/>
+        <w:t>Disney's The Lion King</w:t>
+      </w:r>
+    </w:p>
+    <w:p>
+      <w:pPr>
+        <w:rPr>
+          <w:rFonts w:ascii="Arial" w:hAnsi="Arial" w:cs="Arial"/>
+          <w:color w:val="222222"/>
+          <w:shd w:val="clear" w:color="auto" w:fill="FFFFFF"/>
+        </w:rPr>
+      </w:pPr>
+    </w:p>
+    <w:p>
+      <w:pPr>
+        <w:rPr>
+          <w:rFonts w:ascii="Arial" w:hAnsi="Arial" w:cs="Arial"/>
+          <w:color w:val="222222"/>
+          <w:shd w:val="clear" w:color="auto" w:fill="FFFFFF"/>
+        </w:rPr>
+      </w:pPr>
+      <w:r>
+        <w:rPr>
+          <w:rFonts w:ascii="Arial" w:hAnsi="Arial" w:cs="Arial"/>
+          <w:color w:val="222222"/>
+          <w:shd w:val="clear" w:color="auto" w:fill="FFFFFF"/>
+        </w:rPr>
+        <w:t xml:space="preserve">Lyceum Theatre </w:t>
+      </w:r>
+      <w:r>
+        <w:rPr>
+          <w:rFonts w:ascii="Arial" w:hAnsi="Arial" w:cs="Arial"/>
+          <w:color w:val="222222"/>
+          <w:shd w:val="clear" w:color="auto" w:fill="FFFFFF"/>
+          <w:lang w:val="en-US"/>
+        </w:rPr>
+        <w:t xml:space="preserve">- </w:t>
+      </w:r>
+      <w:r>
+        <w:rPr>
+          <w:rFonts w:ascii="Arial" w:hAnsi="Arial" w:cs="Arial"/>
+          <w:color w:val="222222"/>
+          <w:shd w:val="clear" w:color="auto" w:fill="FFFFFF"/>
+        </w:rPr>
+        <w:t>21 Wellington Street, London</w:t>
+      </w:r>
+    </w:p>
+    <w:p>
+      <w:pPr>
+        <w:rPr>
+          <w:rFonts w:ascii="Arial" w:hAnsi="Arial" w:cs="Arial"/>
+          <w:color w:val="222222"/>
+          <w:shd w:val="clear" w:color="auto" w:fill="FFFFFF"/>
+        </w:rPr>
+      </w:pPr>
+      <w:r>
+        <w:rPr>
+          <w:rFonts w:ascii="Arial" w:hAnsi="Arial" w:cs="Arial"/>
+          <w:color w:val="222222"/>
+          <w:shd w:val="clear" w:color="auto" w:fill="FFFFFF"/>
+        </w:rPr>
+        <w:t>22.03.2020</w:t>
+      </w:r>
+    </w:p>
+    <w:p>
+      <w:pPr>
+        <w:rPr>
+          <w:rFonts w:ascii="Arial" w:hAnsi="Arial" w:cs="Arial"/>
+          <w:color w:val="222222"/>
+          <w:shd w:val="clear" w:color="auto" w:fill="FFFFFF"/>
+        </w:rPr>
+      </w:pPr>
+      <w:r>
+        <w:rPr>
+          <w:rFonts w:ascii="Arial" w:hAnsi="Arial" w:cs="Arial"/>
+          <w:color w:val="222222"/>
+          <w:shd w:val="clear" w:color="auto" w:fill="FFFFFF"/>
+        </w:rPr>
+        <w:t>1</w:t>
+      </w:r>
+      <w:r>
+        <w:rPr>
+          <w:rFonts w:ascii="Arial" w:hAnsi="Arial" w:cs="Arial"/>
+          <w:color w:val="222222"/>
+          <w:shd w:val="clear" w:color="auto" w:fill="FFFFFF"/>
+          <w:lang w:val="en-US"/>
+        </w:rPr>
+        <w:t>4</w:t>
+      </w:r>
+      <w:r>
+        <w:rPr>
+          <w:rFonts w:ascii="Arial" w:hAnsi="Arial" w:cs="Arial"/>
+          <w:color w:val="222222"/>
+          <w:shd w:val="clear" w:color="auto" w:fill="FFFFFF"/>
+        </w:rPr>
+        <w:t>:30</w:t>
+      </w:r>
+    </w:p>
+    <w:p>
+      <w:pPr>
+        <w:rPr>
+          <w:rFonts w:ascii="Arial" w:hAnsi="Arial" w:cs="Arial"/>
+          <w:color w:val="222222"/>
+          <w:shd w:val="clear" w:color="auto" w:fill="FFFFFF"/>
+          <w:lang w:val="en-US"/>
+        </w:rPr>
+      </w:pPr>
+      <w:r>
+        <w:rPr>
+          <w:rFonts w:ascii="Arial" w:hAnsi="Arial" w:cs="Arial"/>
+          <w:color w:val="222222"/>
+          <w:shd w:val="clear" w:color="auto" w:fill="FFFFFF"/>
+          <w:lang w:val="en-US"/>
+        </w:rPr>
+        <w:t>60 EUR</w:t>
+      </w:r>
+    </w:p>
+    <w:p>
+      <w:pPr>
+        <w:rPr>
+          <w:rFonts w:ascii="Arial" w:hAnsi="Arial" w:cs="Arial"/>
+          <w:color w:val="222222"/>
+          <w:shd w:val="clear" w:color="auto" w:fill="FFFFFF"/>
+          <w:lang w:val="en-US"/>
+        </w:rPr>
+      </w:pPr>
+    </w:p>
+    <w:p>
+      <w:pPr>
+        <w:rPr>
+          <w:rFonts w:ascii="RobotoRegular" w:hAnsi="RobotoRegular"/>
+          <w:b/>
+          <w:bCs/>
+          <w:color w:val="000000"/>
+          <w:sz w:val="21"/>
+          <w:szCs w:val="21"/>
+          <w:shd w:val="clear" w:color="auto" w:fill="FFFFFF"/>
+        </w:rPr>
+      </w:pPr>
+      <w:r>
+        <w:rPr>
+          <w:rFonts w:ascii="RobotoRegular" w:hAnsi="RobotoRegular"/>
+          <w:b/>
+          <w:bCs/>
+          <w:color w:val="000000"/>
+          <w:sz w:val="21"/>
+          <w:szCs w:val="21"/>
+          <w:shd w:val="clear" w:color="auto" w:fill="FFFFFF"/>
+        </w:rPr>
+        <w:t>Sister Act: The Musical</w:t>
+      </w:r>
+    </w:p>
+    <w:p>
+      <w:pPr>
+        <w:rPr>
+          <w:rFonts w:ascii="RobotoRegular" w:hAnsi="RobotoRegular"/>
+          <w:b/>
+          <w:bCs/>
+          <w:color w:val="000000"/>
+          <w:sz w:val="21"/>
+          <w:szCs w:val="21"/>
+          <w:shd w:val="clear" w:color="auto" w:fill="FFFFFF"/>
+        </w:rPr>
+      </w:pPr>
+      <w:r>
+        <w:rPr>
+          <w:lang w:val="en-US"/>
+        </w:rPr>
+        <w:t xml:space="preserve">92 </w:t>
+      </w:r>
+      <w:proofErr w:type="spellStart"/>
+      <w:r>
+        <w:rPr>
+          <w:lang w:val="en-US"/>
+        </w:rPr>
+        <w:t>eur</w:t>
+      </w:r>
+      <w:proofErr w:type="spellEnd"/>
+      <w:r>
+        <w:fldChar w:fldCharType="begin"/>
+      </w:r>
+      <w:r>
+        <w:instrText xml:space="preserve"> HYPERLINK "https://www.londontheatre.co.uk/theatres/eventim-apollo" </w:instrText>
+      </w:r>
+      <w:r>
+        <w:fldChar w:fldCharType="separate"/>
+      </w:r>
+      <w:r>
+        <w:rPr>
+          <w:rFonts w:ascii="RobotoRegular" w:hAnsi="RobotoRegular"/>
+          <w:b/>
+          <w:bCs/>
+          <w:color w:val="0099CC"/>
+          <w:sz w:val="21"/>
+          <w:szCs w:val="21"/>
+          <w:shd w:val="clear" w:color="auto" w:fill="FFFFFF"/>
+        </w:rPr>
+        <w:br/>
+      </w:r>
+      <w:proofErr w:type="spellStart"/>
+      <w:r>
+        <w:rPr>
+          <w:rStyle w:val="Hyperlink"/>
+          <w:rFonts w:ascii="RobotoRegular" w:hAnsi="RobotoRegular"/>
+          <w:b/>
+          <w:bCs/>
+          <w:color w:val="0099CC"/>
+          <w:sz w:val="21"/>
+          <w:szCs w:val="21"/>
+          <w:shd w:val="clear" w:color="auto" w:fill="FFFFFF"/>
+        </w:rPr>
+        <w:t>Eventim</w:t>
+      </w:r>
+      <w:proofErr w:type="spellEnd"/>
+      <w:r>
+        <w:rPr>
+          <w:rStyle w:val="Hyperlink"/>
+          <w:rFonts w:ascii="RobotoRegular" w:hAnsi="RobotoRegular"/>
+          <w:b/>
+          <w:bCs/>
+          <w:color w:val="0099CC"/>
+          <w:sz w:val="21"/>
+          <w:szCs w:val="21"/>
+          <w:shd w:val="clear" w:color="auto" w:fill="FFFFFF"/>
+        </w:rPr>
+        <w:t xml:space="preserve"> Apollo</w:t>
+      </w:r>
+      <w:r>
+        <w:fldChar w:fldCharType="end"/>
+      </w:r>
+      <w:r>
+        <w:rPr>
+          <w:rFonts w:ascii="RobotoRegular" w:hAnsi="RobotoRegular"/>
+          <w:color w:val="27272F"/>
+          <w:sz w:val="21"/>
+          <w:szCs w:val="21"/>
+          <w:shd w:val="clear" w:color="auto" w:fill="FFFFFF"/>
+          <w:lang w:val="en-US"/>
+        </w:rPr>
+        <w:t xml:space="preserve"> -</w:t>
+      </w:r>
+      <w:r>
+        <w:rPr>
+          <w:rFonts w:ascii="RobotoRegular" w:hAnsi="RobotoRegular"/>
+          <w:color w:val="27272F"/>
+          <w:sz w:val="21"/>
+          <w:szCs w:val="21"/>
+          <w:shd w:val="clear" w:color="auto" w:fill="FFFFFF"/>
+        </w:rPr>
+        <w:t xml:space="preserve"> 2 Queen Caroline Street, London,</w:t>
+      </w:r>
+    </w:p>
+    <w:p>
+      <w:pPr>
+        <w:rPr>
+          <w:rFonts w:ascii="RobotoRegular" w:hAnsi="RobotoRegular"/>
+          <w:b/>
+          <w:bCs/>
+          <w:color w:val="000000"/>
+          <w:sz w:val="21"/>
+          <w:szCs w:val="21"/>
+          <w:shd w:val="clear" w:color="auto" w:fill="FFFFFF"/>
+          <w:lang w:val="en-US"/>
+        </w:rPr>
+      </w:pPr>
+      <w:r>
+        <w:rPr>
+          <w:rFonts w:ascii="RobotoRegular" w:hAnsi="RobotoRegular"/>
+          <w:b/>
+          <w:bCs/>
+          <w:color w:val="000000"/>
+          <w:sz w:val="21"/>
+          <w:szCs w:val="21"/>
+          <w:shd w:val="clear" w:color="auto" w:fill="FFFFFF"/>
+          <w:lang w:val="en-US"/>
+        </w:rPr>
+        <w:t>21.07.2020</w:t>
+      </w:r>
+    </w:p>
+    <w:p>
+      <w:pPr>
+        <w:rPr>
+          <w:rFonts w:ascii="RobotoRegular" w:hAnsi="RobotoRegular"/>
+          <w:b/>
+          <w:bCs/>
+          <w:color w:val="000000"/>
+          <w:sz w:val="21"/>
+          <w:szCs w:val="21"/>
+          <w:shd w:val="clear" w:color="auto" w:fill="FFFFFF"/>
+          <w:lang w:val="en-US"/>
+        </w:rPr>
+      </w:pPr>
+      <w:r>
+        <w:rPr>
+          <w:rFonts w:ascii="RobotoRegular" w:hAnsi="RobotoRegular"/>
+          <w:b/>
+          <w:bCs/>
+          <w:color w:val="000000"/>
+          <w:sz w:val="21"/>
+          <w:szCs w:val="21"/>
+          <w:shd w:val="clear" w:color="auto" w:fill="FFFFFF"/>
+          <w:lang w:val="en-US"/>
+        </w:rPr>
+        <w:t>19:30</w:t>
+      </w:r>
+    </w:p>
+    <w:p>
+      <w:pPr>
+        <w:rPr>
+          <w:rFonts w:ascii="Arial" w:hAnsi="Arial" w:cs="Arial"/>
+          <w:color w:val="222222"/>
+          <w:shd w:val="clear" w:color="auto" w:fill="FFFFFF"/>
+          <w:lang w:val="en-US"/>
+        </w:rPr>
+      </w:pPr>
+    </w:p>
+    <w:p>
+      <w:pPr>
+        <w:rPr>
+          <w:rFonts w:ascii="Arial" w:hAnsi="Arial" w:cs="Arial"/>
+          <w:color w:val="222222"/>
+          <w:shd w:val="clear" w:color="auto" w:fill="FFFFFF"/>
+          <w:lang w:val="en-US"/>
+        </w:rPr>
+      </w:pPr>
+    </w:p>
+    <w:p>
+      <w:pPr>
+        <w:pStyle w:val="Heading2"/>
+        <w:shd w:val="clear" w:color="auto" w:fill="FFFFFF"/>
+        <w:spacing w:before="0"/>
+        <w:rPr>
+          <w:rFonts w:ascii="Helvetica" w:hAnsi="Helvetica"/>
+          <w:color w:val="333333"/>
+          <w:sz w:val="39"/>
+          <w:szCs w:val="39"/>
+        </w:rPr>
+      </w:pPr>
+      <w:r>
+        <w:rPr>
+          <w:rFonts w:ascii="RobotoRegular" w:hAnsi="RobotoRegular"/>
+          <w:color w:val="27272F"/>
+          <w:sz w:val="39"/>
+          <w:szCs w:val="39"/>
+        </w:rPr>
+        <w:t>Wicked</w:t>
+      </w:r>
+    </w:p>
+    <w:p>
+      <w:pPr>
+        <w:rPr>
+          <w:lang w:val="en-US"/>
+        </w:rPr>
+      </w:pPr>
+      <w:r>
+        <w:rPr>
+          <w:lang w:val="en-US"/>
+        </w:rPr>
+        <w:t>12.03.2020</w:t>
+      </w:r>
+    </w:p>
+    <w:p>
+      <w:pPr>
+        <w:rPr>
+          <w:lang w:val="en-US"/>
+        </w:rPr>
+      </w:pPr>
+      <w:r>
+        <w:rPr>
+          <w:lang w:val="en-US"/>
+        </w:rPr>
+        <w:t>18h30</w:t>
+      </w:r>
+    </w:p>
+    <w:p>
+      <w:pPr>
+        <w:rPr>
+          <w:rFonts w:ascii="Arial" w:hAnsi="Arial" w:cs="Arial"/>
+          <w:color w:val="222222"/>
+          <w:shd w:val="clear" w:color="auto" w:fill="FFFFFF"/>
+          <w:lang w:val="en-US"/>
+        </w:rPr>
+      </w:pPr>
+      <w:r>
+        <w:rPr>
+          <w:lang w:val="en-US"/>
+        </w:rPr>
+        <w:t>100 EUR</w:t>
+      </w:r>
+      <w:bookmarkStart w:id="0" w:name="_GoBack"/>
+      <w:r>
+        <w:fldChar w:fldCharType="begin"/>
+      </w:r>
+      <w:r>
+        <w:instrText xml:space="preserve"> HYPERLINK "https://www.londontheatre.co.uk/theatres/apollo-victoria-theatre" </w:instrText>
+      </w:r>
+      <w:r>
+        <w:fldChar w:fldCharType="separate"/>
+      </w:r>
+      <w:r>
+        <w:rPr>
+          <w:rFonts w:ascii="RobotoRegular" w:hAnsi="RobotoRegular"/>
+          <w:b/>
+          <w:bCs/>
+          <w:color w:val="0099CC"/>
+          <w:sz w:val="21"/>
+          <w:szCs w:val="21"/>
+          <w:shd w:val="clear" w:color="auto" w:fill="FFFFFF"/>
+        </w:rPr>
+        <w:br/>
+      </w:r>
+      <w:r>
+        <w:rPr>
+          <w:rStyle w:val="Hyperlink"/>
+          <w:rFonts w:ascii="RobotoRegular" w:hAnsi="RobotoRegular"/>
+          <w:b/>
+          <w:bCs/>
+          <w:color w:val="0099CC"/>
+          <w:sz w:val="21"/>
+          <w:szCs w:val="21"/>
+          <w:shd w:val="clear" w:color="auto" w:fill="FFFFFF"/>
+        </w:rPr>
+        <w:t>Apollo Victoria Theatre</w:t>
+      </w:r>
+      <w:r>
+        <w:rPr>
+          <w:rStyle w:val="Hyperlink"/>
+          <w:rFonts w:ascii="RobotoRegular" w:hAnsi="RobotoRegular"/>
+          <w:b/>
+          <w:bCs/>
+          <w:color w:val="0099CC"/>
+          <w:sz w:val="21"/>
+          <w:szCs w:val="21"/>
+          <w:shd w:val="clear" w:color="auto" w:fill="FFFFFF"/>
+        </w:rPr>
+        <w:fldChar w:fldCharType="end"/>
+      </w:r>
+      <w:r>
+        <w:rPr>
+          <w:rFonts w:ascii="RobotoRegular" w:hAnsi="RobotoRegular"/>
+          <w:color w:val="27272F"/>
+          <w:sz w:val="21"/>
+          <w:szCs w:val="21"/>
+          <w:shd w:val="clear" w:color="auto" w:fill="FFFFFF"/>
+          <w:lang w:val="en-US"/>
+        </w:rPr>
+        <w:t xml:space="preserve"> -</w:t>
+      </w:r>
+      <w:r>
+        <w:rPr>
+          <w:rFonts w:ascii="RobotoRegular" w:hAnsi="RobotoRegular"/>
+          <w:color w:val="27272F"/>
+          <w:sz w:val="21"/>
+          <w:szCs w:val="21"/>
+          <w:shd w:val="clear" w:color="auto" w:fill="FFFFFF"/>
+        </w:rPr>
+        <w:t xml:space="preserve"> 17 Wilton Road, London</w:t>
+      </w:r>
+    </w:p>
+    <w:bookmarkEnd w:id="0"/>
+    <w:p>
+      <w:pPr>
+        <w:rPr>
+          <w:rFonts w:ascii="Arial" w:hAnsi="Arial" w:cs="Arial"/>
+          <w:color w:val="222222"/>
+          <w:shd w:val="clear" w:color="auto" w:fill="FFFFFF"/>
+        </w:rPr>
+      </w:pPr>
+    </w:p>
+    <w:p>
+      <w:r>
+        <w:br w:type="page"/>
+      </w:r>
+    </w:p>
+    <w:p>
+      <w:r>
+        <w:rPr>
+          <w:noProof/>
+        </w:rPr>
+        <w:lastRenderedPageBreak/>
+        <w:drawing>
+          <wp:inline distT="0" distB="0" distL="0" distR="0" wp14:anchorId="69BFBDF8" wp14:editId="47D54B34">
+            <wp:extent cx="5731510" cy="2608580"/>
+            <wp:effectExtent l="0" t="0" r="2540" b="1270"/>
+            <wp:docPr id="1" name="Picture 1" descr="A large body of water with a city in the background&#10;&#10;Description automatically generated"/>
+            <wp:cNvGraphicFramePr>
+              <a:graphicFrameLocks xmlns:a="http://schemas.openxmlformats.org/drawingml/2006/main" noChangeAspect="1"/>
+            </wp:cNvGraphicFramePr>
+            <a:graphic xmlns:a="http://schemas.openxmlformats.org/drawingml/2006/main">
+              <a:graphicData uri="http://schemas.openxmlformats.org/drawingml/2006/picture">
+                <pic:pic xmlns:pic="http://schemas.openxmlformats.org/drawingml/2006/picture">
+                  <pic:nvPicPr>
+                    <pic:cNvPr id="1" name="image.jpg"/>
+                    <pic:cNvPicPr/>
+                  </pic:nvPicPr>
+                  <pic:blipFill>
+                    <a:blip r:embed="rId16" cstate="print">
+                      <a:extLst>
+                        <a:ext uri="{28A0092B-C50C-407E-A947-70E740481C1C}">
+                          <a14:useLocalDpi xmlns:a14="http://schemas.microsoft.com/office/drawing/2010/main" val="0"/>
+                        </a:ext>
+                      </a:extLst>
+                    </a:blip>
+                    <a:stretch>
+                      <a:fillRect/>
+                    </a:stretch>
+                  </pic:blipFill>
+                  <pic:spPr>
+                    <a:xfrm>
+                      <a:off x="0" y="0"/>
+                      <a:ext cx="5731510" cy="2608580"/>
+                    </a:xfrm>
+                    <a:prstGeom prst="rect">
+                      <a:avLst/>
+                    </a:prstGeom>
+                    <a:ln>
+                      <a:noFill/>
+                    </a:ln>
+                    <a:effectLst>
+                      <a:softEdge rad="112500"/>
+                    </a:effectLst>
+                  </pic:spPr>
+                </pic:pic>
+              </a:graphicData>
+            </a:graphic>
+          </wp:inline>
+        </w:drawing>
+      </w:r>
+    </w:p>
+    <w:p>
+      <w:r>
+        <w:rPr>
+          <w:noProof/>
+        </w:rPr>
+        <w:drawing>
+          <wp:inline distT="0" distB="0" distL="0" distR="0" wp14:anchorId="641A2BB9" wp14:editId="12CD3265">
+            <wp:extent cx="5731510" cy="2608580"/>
+            <wp:effectExtent l="0" t="0" r="250190" b="496570"/>
+            <wp:docPr id="2" name="Picture 2" descr="A large body of water with a city in the background&#10;&#10;Description automatically generated"/>
+            <wp:cNvGraphicFramePr>
+              <a:graphicFrameLocks xmlns:a="http://schemas.openxmlformats.org/drawingml/2006/main" noChangeAspect="1"/>
+            </wp:cNvGraphicFramePr>
+            <a:graphic xmlns:a="http://schemas.openxmlformats.org/drawingml/2006/main">
+              <a:graphicData uri="http://schemas.openxmlformats.org/drawingml/2006/picture">
+                <pic:pic xmlns:pic="http://schemas.openxmlformats.org/drawingml/2006/picture">
+                  <pic:nvPicPr>
+                    <pic:cNvPr id="1" name="image.jpg"/>
+                    <pic:cNvPicPr/>
+                  </pic:nvPicPr>
+                  <pic:blipFill>
+                    <a:blip r:embed="rId16" cstate="print">
+                      <a:extLst>
+                        <a:ext uri="{28A0092B-C50C-407E-A947-70E740481C1C}">
+                          <a14:useLocalDpi xmlns:a14="http://schemas.microsoft.com/office/drawing/2010/main" val="0"/>
+                        </a:ext>
+                      </a:extLst>
+                    </a:blip>
+                    <a:stretch>
+                      <a:fillRect/>
+                    </a:stretch>
+                  </pic:blipFill>
+                  <pic:spPr>
+                    <a:xfrm>
+                      <a:off x="0" y="0"/>
+                      <a:ext cx="5731510" cy="2608580"/>
+                    </a:xfrm>
+                    <a:prstGeom prst="roundRect">
+                      <a:avLst>
+                        <a:gd name="adj" fmla="val 16667"/>
+                      </a:avLst>
+                    </a:prstGeom>
+                    <a:ln>
+                      <a:noFill/>
+                    </a:ln>
+                    <a:effectLst>
+                      <a:outerShdw blurRad="152400" dist="12000" dir="900000" sy="98000" kx="110000" ky="200000" algn="tl" rotWithShape="0">
+                        <a:srgbClr val="000000">
+                          <a:alpha val="30000"/>
+                        </a:srgbClr>
+                      </a:outerShdw>
+                    </a:effectLst>
+                    <a:scene3d>
+                      <a:camera prst="perspectiveRelaxed">
+                        <a:rot lat="19800000" lon="1200000" rev="20820000"/>
+                      </a:camera>
+                      <a:lightRig rig="threePt" dir="t"/>
+                    </a:scene3d>
+                    <a:sp3d contourW="6350" prstMaterial="matte">
+                      <a:bevelT w="101600" h="101600"/>
+                      <a:contourClr>
+                        <a:srgbClr val="969696"/>
+                      </a:contourClr>
+                    </a:sp3d>
+                  </pic:spPr>
+                </pic:pic>
+              </a:graphicData>
+            </a:graphic>
+          </wp:inline>
+        </w:drawing>
+      </w:r>
     </w:p>
     <w:sectPr>
       <w:pgSz w:w="11906" w:h="16838"/>
@@ -1403,6 +2749,7 @@
     <w:lsdException w:name="HTML Sample" w:semiHidden="1" w:unhideWhenUsed="1"/>
     <w:lsdException w:name="HTML Typewriter" w:semiHidden="1" w:unhideWhenUsed="1"/>
     <w:lsdException w:name="HTML Variable" w:semiHidden="1" w:unhideWhenUsed="1"/>
+    <w:lsdException w:name="Normal Table" w:semiHidden="1" w:unhideWhenUsed="1"/>
     <w:lsdException w:name="annotation subject" w:semiHidden="1" w:unhideWhenUsed="1"/>
     <w:lsdException w:name="No List" w:semiHidden="1" w:unhideWhenUsed="1"/>
     <w:lsdException w:name="Outline List 1" w:semiHidden="1" w:unhideWhenUsed="1"/>
@@ -1448,9 +2795,11 @@
     <w:lsdException w:name="Table Subtle 1" w:semiHidden="1" w:unhideWhenUsed="1"/>
     <w:lsdException w:name="Table Subtle 2" w:semiHidden="1" w:unhideWhenUsed="1"/>
     <w:lsdException w:name="Table Web 1" w:semiHidden="1" w:unhideWhenUsed="1"/>
+    <w:lsdException w:name="Table Web 2" w:semiHidden="1" w:unhideWhenUsed="1"/>
     <w:lsdException w:name="Table Web 3" w:semiHidden="1" w:unhideWhenUsed="1"/>
     <w:lsdException w:name="Balloon Text" w:semiHidden="1" w:unhideWhenUsed="1"/>
     <w:lsdException w:name="Table Grid" w:uiPriority="39"/>
+    <w:lsdException w:name="Table Theme" w:semiHidden="1" w:unhideWhenUsed="1"/>
     <w:lsdException w:name="Placeholder Text" w:semiHidden="1"/>
     <w:lsdException w:name="No Spacing" w:uiPriority="1" w:qFormat="1"/>
     <w:lsdException w:name="Light Shading" w:uiPriority="60"/>
@@ -1695,7 +3044,30 @@
       <w:kern w:val="36"/>
       <w:sz w:val="48"/>
       <w:szCs w:val="48"/>
-      <w:lang w:val="en-AT" w:eastAsia="en-AT"/>
+      <w:lang w:eastAsia="en-AT"/>
+    </w:rPr>
+  </w:style>
+  <w:style w:type="paragraph" w:styleId="Heading2">
+    <w:name w:val="heading 2"/>
+    <w:basedOn w:val="Normal"/>
+    <w:next w:val="Normal"/>
+    <w:link w:val="Heading2Char"/>
+    <w:uiPriority w:val="9"/>
+    <w:semiHidden/>
+    <w:unhideWhenUsed/>
+    <w:qFormat/>
+    <w:rsid w:val="00B35F1D"/>
+    <w:pPr>
+      <w:keepNext/>
+      <w:keepLines/>
+      <w:spacing w:before="40" w:after="0"/>
+      <w:outlineLvl w:val="1"/>
+    </w:pPr>
+    <w:rPr>
+      <w:rFonts w:asciiTheme="majorHAnsi" w:eastAsiaTheme="majorEastAsia" w:hAnsiTheme="majorHAnsi" w:cstheme="majorBidi"/>
+      <w:color w:val="2F5496" w:themeColor="accent1" w:themeShade="BF"/>
+      <w:sz w:val="26"/>
+      <w:szCs w:val="26"/>
     </w:rPr>
   </w:style>
   <w:style w:type="paragraph" w:styleId="Heading3">
@@ -1818,7 +3190,7 @@
       <w:iCs/>
       <w:sz w:val="24"/>
       <w:szCs w:val="24"/>
-      <w:lang w:val="en-AT" w:eastAsia="en-AT"/>
+      <w:lang w:eastAsia="en-AT"/>
     </w:rPr>
   </w:style>
   <w:style w:type="character" w:customStyle="1" w:styleId="HTMLAddressChar">
@@ -1851,7 +3223,7 @@
       <w:rFonts w:ascii="Times New Roman" w:eastAsia="Times New Roman" w:hAnsi="Times New Roman" w:cs="Times New Roman"/>
       <w:sz w:val="24"/>
       <w:szCs w:val="24"/>
-      <w:lang w:val="en-AT" w:eastAsia="en-AT"/>
+      <w:lang w:eastAsia="en-AT"/>
     </w:rPr>
   </w:style>
   <w:style w:type="character" w:styleId="FollowedHyperlink">
@@ -1875,6 +3247,69 @@
     <w:name w:val="lrzxr"/>
     <w:basedOn w:val="DefaultParagraphFont"/>
     <w:rsid w:val="00286630"/>
+  </w:style>
+  <w:style w:type="paragraph" w:customStyle="1" w:styleId="mb0">
+    <w:name w:val="mb0"/>
+    <w:basedOn w:val="Normal"/>
+    <w:rsid w:val="007B72BA"/>
+    <w:pPr>
+      <w:spacing w:before="100" w:beforeAutospacing="1" w:after="100" w:afterAutospacing="1" w:line="240" w:lineRule="auto"/>
+    </w:pPr>
+    <w:rPr>
+      <w:rFonts w:ascii="Times New Roman" w:eastAsia="Times New Roman" w:hAnsi="Times New Roman" w:cs="Times New Roman"/>
+      <w:sz w:val="24"/>
+      <w:szCs w:val="24"/>
+      <w:lang w:eastAsia="en-AT"/>
+    </w:rPr>
+  </w:style>
+  <w:style w:type="character" w:styleId="Strong">
+    <w:name w:val="Strong"/>
+    <w:basedOn w:val="DefaultParagraphFont"/>
+    <w:uiPriority w:val="22"/>
+    <w:qFormat/>
+    <w:rsid w:val="007B72BA"/>
+    <w:rPr>
+      <w:b/>
+      <w:bCs/>
+    </w:rPr>
+  </w:style>
+  <w:style w:type="paragraph" w:customStyle="1" w:styleId="mt0">
+    <w:name w:val="mt0"/>
+    <w:basedOn w:val="Normal"/>
+    <w:rsid w:val="007B72BA"/>
+    <w:pPr>
+      <w:spacing w:before="100" w:beforeAutospacing="1" w:after="100" w:afterAutospacing="1" w:line="240" w:lineRule="auto"/>
+    </w:pPr>
+    <w:rPr>
+      <w:rFonts w:ascii="Times New Roman" w:eastAsia="Times New Roman" w:hAnsi="Times New Roman" w:cs="Times New Roman"/>
+      <w:sz w:val="24"/>
+      <w:szCs w:val="24"/>
+      <w:lang w:eastAsia="en-AT"/>
+    </w:rPr>
+  </w:style>
+  <w:style w:type="character" w:customStyle="1" w:styleId="time">
+    <w:name w:val="time"/>
+    <w:basedOn w:val="DefaultParagraphFont"/>
+    <w:rsid w:val="00B35F1D"/>
+  </w:style>
+  <w:style w:type="character" w:customStyle="1" w:styleId="Heading2Char">
+    <w:name w:val="Heading 2 Char"/>
+    <w:basedOn w:val="DefaultParagraphFont"/>
+    <w:link w:val="Heading2"/>
+    <w:uiPriority w:val="9"/>
+    <w:semiHidden/>
+    <w:rsid w:val="00B35F1D"/>
+    <w:rPr>
+      <w:rFonts w:asciiTheme="majorHAnsi" w:eastAsiaTheme="majorEastAsia" w:hAnsiTheme="majorHAnsi" w:cstheme="majorBidi"/>
+      <w:color w:val="2F5496" w:themeColor="accent1" w:themeShade="BF"/>
+      <w:sz w:val="26"/>
+      <w:szCs w:val="26"/>
+    </w:rPr>
+  </w:style>
+  <w:style w:type="character" w:customStyle="1" w:styleId="views-label">
+    <w:name w:val="views-label"/>
+    <w:basedOn w:val="DefaultParagraphFont"/>
+    <w:rsid w:val="00B35F1D"/>
   </w:style>
 </w:styles>
 </file>

</xml_diff>